<commit_message>
Analytical Report Notes Updated (W.I.P)
</commit_message>
<xml_diff>
--- a/img/Analysis Report - Timer Portion.docx
+++ b/img/Analysis Report - Timer Portion.docx
@@ -106,6 +106,11 @@
           <w:ilvl w:val="1"/>
           <w:numId w:val="1"/>
         </w:numPr>
+        <w:rPr>
+          <w:rStyle w:val="Hyperlink"/>
+          <w:color w:val="auto"/>
+          <w:u w:val="none"/>
+        </w:rPr>
       </w:pPr>
       <w:r>
         <w:t xml:space="preserve">Reference: </w:t>
@@ -120,6 +125,15 @@
       </w:hyperlink>
     </w:p>
     <w:p>
+      <w:pPr>
+        <w:pStyle w:val="ListParagraph"/>
+        <w:numPr>
+          <w:ilvl w:val="0"/>
+          <w:numId w:val="1"/>
+        </w:numPr>
+      </w:pPr>
+    </w:p>
+    <w:p>
       <w:r>
         <w:rPr>
           <w:i/>
@@ -148,6 +162,54 @@
           <w:numId w:val="1"/>
         </w:numPr>
       </w:pPr>
+      <w:r>
+        <w:t>Break timer does not start immediately</w:t>
+      </w:r>
+    </w:p>
+    <w:p>
+      <w:pPr>
+        <w:pStyle w:val="ListParagraph"/>
+        <w:numPr>
+          <w:ilvl w:val="1"/>
+          <w:numId w:val="1"/>
+        </w:numPr>
+      </w:pPr>
+      <w:r>
+        <w:t>Timer increments user info after a session ends, so that the user still gets rewarded and opt to take break or back to main menu</w:t>
+      </w:r>
+    </w:p>
+    <w:p>
+      <w:pPr>
+        <w:pStyle w:val="ListParagraph"/>
+        <w:numPr>
+          <w:ilvl w:val="0"/>
+          <w:numId w:val="1"/>
+        </w:numPr>
+      </w:pPr>
+      <w:r>
+        <w:t>Tracks exp</w:t>
+      </w:r>
+    </w:p>
+    <w:p>
+      <w:pPr>
+        <w:pStyle w:val="ListParagraph"/>
+        <w:numPr>
+          <w:ilvl w:val="0"/>
+          <w:numId w:val="1"/>
+        </w:numPr>
+      </w:pPr>
+      <w:r>
+        <w:t>No punishment system (yet)</w:t>
+      </w:r>
+    </w:p>
+    <w:p>
+      <w:pPr>
+        <w:pStyle w:val="ListParagraph"/>
+        <w:numPr>
+          <w:ilvl w:val="0"/>
+          <w:numId w:val="1"/>
+        </w:numPr>
+      </w:pPr>
     </w:p>
     <w:p>
       <w:pPr>
@@ -187,6 +249,22 @@
           <w:ilvl w:val="0"/>
           <w:numId w:val="1"/>
         </w:numPr>
+        <w:rPr>
+          <w:i/>
+          <w:iCs/>
+        </w:rPr>
+      </w:pPr>
+      <w:r>
+        <w:t>*tree does (not) track exp</w:t>
+      </w:r>
+    </w:p>
+    <w:p>
+      <w:pPr>
+        <w:pStyle w:val="ListParagraph"/>
+        <w:numPr>
+          <w:ilvl w:val="0"/>
+          <w:numId w:val="1"/>
+        </w:numPr>
       </w:pPr>
       <w:r>
         <w:t>Manual punishment system (pay to “resurrect” a killed tree if session is stopped). Optional, supposed to put incentive towards staying on task</w:t>
@@ -228,15 +306,19 @@
         </w:numPr>
       </w:pPr>
       <w:r>
-        <w:t xml:space="preserve">Break UI inconvenient; </w:t>
-      </w:r>
-      <w:proofErr w:type="gramStart"/>
-      <w:r>
-        <w:t>have to</w:t>
-      </w:r>
-      <w:proofErr w:type="gramEnd"/>
-      <w:r>
-        <w:t xml:space="preserve"> tap on story and back to the study UI in order to start another session</w:t>
+        <w:t>Break UI inconvenient; have to tap on story and back to the study UI in order to start another session</w:t>
+      </w:r>
+    </w:p>
+    <w:p>
+      <w:pPr>
+        <w:pStyle w:val="ListParagraph"/>
+        <w:numPr>
+          <w:ilvl w:val="0"/>
+          <w:numId w:val="1"/>
+        </w:numPr>
+      </w:pPr>
+      <w:r>
+        <w:t>Timer input increments in 5, has a minimum study requirement</w:t>
       </w:r>
     </w:p>
     <w:p>
@@ -252,27 +334,23 @@
       </w:r>
     </w:p>
     <w:p>
-      <w:pPr>
-        <w:pStyle w:val="ListParagraph"/>
-        <w:numPr>
-          <w:ilvl w:val="0"/>
-          <w:numId w:val="1"/>
-        </w:numPr>
-      </w:pPr>
-      <w:r>
-        <w:t>Start button disappears on tap, pause and resume button appear interchangeably during a study session</w:t>
-      </w:r>
-    </w:p>
-    <w:p>
-      <w:pPr>
-        <w:pStyle w:val="ListParagraph"/>
-        <w:numPr>
-          <w:ilvl w:val="1"/>
-          <w:numId w:val="1"/>
-        </w:numPr>
-      </w:pPr>
-      <w:r>
-        <w:t>When pause is tapped, the pause button disappears and the resume button appears, and vice versa, while the timer is in session</w:t>
+      <w:r>
+        <w:t>Similarities:</w:t>
+      </w:r>
+    </w:p>
+    <w:p>
+      <w:pPr>
+        <w:pStyle w:val="ListParagraph"/>
+        <w:numPr>
+          <w:ilvl w:val="0"/>
+          <w:numId w:val="1"/>
+        </w:numPr>
+      </w:pPr>
+      <w:r>
+        <w:t>On start</w:t>
+      </w:r>
+      <w:r>
+        <w:t>,</w:t>
       </w:r>
     </w:p>
     <w:p>

</xml_diff>